<commit_message>
rebuild after bookdown update. include related work
</commit_message>
<xml_diff>
--- a/docs/dissertation.docx
+++ b/docs/dissertation.docx
@@ -35,7 +35,7 @@
         <w:pStyle w:val="Date"/>
       </w:pPr>
       <w:r>
-        <w:t xml:space="preserve">2017-08-18</w:t>
+        <w:t xml:space="preserve">2017-08-21</w:t>
       </w:r>
     </w:p>
     <w:p>
@@ -153,7 +153,7 @@
         </w:numPr>
       </w:pPr>
       <w:r>
-        <w:t xml:space="preserve">Last compiled: 2017-08-18 13:04:29</w:t>
+        <w:t xml:space="preserve">Last compiled: 2017-08-21 10:39:57</w:t>
       </w:r>
     </w:p>
     <w:p>
@@ -2075,7 +2075,7 @@
         <w:rPr>
           <w:rStyle w:val="CommentTok"/>
         </w:rPr>
-        <w:t xml:space="preserve">#&gt;  date     2017-08-18</w:t>
+        <w:t xml:space="preserve">#&gt;  date     2017-08-21</w:t>
       </w:r>
       <w:r>
         <w:br w:type="textWrapping"/>
@@ -2093,7 +2093,7 @@
         <w:rPr>
           <w:rStyle w:val="CommentTok"/>
         </w:rPr>
-        <w:t xml:space="preserve">#&gt;  package    * version date       source                           </w:t>
+        <w:t xml:space="preserve">#&gt;  package    * version date       source        </w:t>
       </w:r>
       <w:r>
         <w:br w:type="textWrapping"/>
@@ -2102,7 +2102,7 @@
         <w:rPr>
           <w:rStyle w:val="CommentTok"/>
         </w:rPr>
-        <w:t xml:space="preserve">#&gt;  backports    1.1.0   2017-05-22 CRAN (R 3.4.0)                   </w:t>
+        <w:t xml:space="preserve">#&gt;  backports    1.1.0   2017-05-22 CRAN (R 3.4.0)</w:t>
       </w:r>
       <w:r>
         <w:br w:type="textWrapping"/>
@@ -2111,7 +2111,7 @@
         <w:rPr>
           <w:rStyle w:val="CommentTok"/>
         </w:rPr>
-        <w:t xml:space="preserve">#&gt;  base       * 3.4.0   2017-04-21 local                            </w:t>
+        <w:t xml:space="preserve">#&gt;  base       * 3.4.0   2017-04-21 local         </w:t>
       </w:r>
       <w:r>
         <w:br w:type="textWrapping"/>
@@ -2120,7 +2120,7 @@
         <w:rPr>
           <w:rStyle w:val="CommentTok"/>
         </w:rPr>
-        <w:t xml:space="preserve">#&gt;  bookdown     0.4.5   2017-08-18 Github (rstudio/bookdown@ffec58e)</w:t>
+        <w:t xml:space="preserve">#&gt;  bookdown     0.5     2017-08-20 CRAN (R 3.4.1)</w:t>
       </w:r>
       <w:r>
         <w:br w:type="textWrapping"/>
@@ -2129,7 +2129,7 @@
         <w:rPr>
           <w:rStyle w:val="CommentTok"/>
         </w:rPr>
-        <w:t xml:space="preserve">#&gt;  compiler     3.4.0   2017-04-21 local                            </w:t>
+        <w:t xml:space="preserve">#&gt;  compiler     3.4.0   2017-04-21 local         </w:t>
       </w:r>
       <w:r>
         <w:br w:type="textWrapping"/>
@@ -2138,7 +2138,7 @@
         <w:rPr>
           <w:rStyle w:val="CommentTok"/>
         </w:rPr>
-        <w:t xml:space="preserve">#&gt;  datasets   * 3.4.0   2017-04-21 local                            </w:t>
+        <w:t xml:space="preserve">#&gt;  datasets   * 3.4.0   2017-04-21 local         </w:t>
       </w:r>
       <w:r>
         <w:br w:type="textWrapping"/>
@@ -2147,7 +2147,7 @@
         <w:rPr>
           <w:rStyle w:val="CommentTok"/>
         </w:rPr>
-        <w:t xml:space="preserve">#&gt;  devtools     1.13.3  2017-08-02 CRAN (R 3.4.0)                   </w:t>
+        <w:t xml:space="preserve">#&gt;  devtools     1.13.3  2017-08-02 CRAN (R 3.4.0)</w:t>
       </w:r>
       <w:r>
         <w:br w:type="textWrapping"/>
@@ -2156,7 +2156,7 @@
         <w:rPr>
           <w:rStyle w:val="CommentTok"/>
         </w:rPr>
-        <w:t xml:space="preserve">#&gt;  digest       0.6.12  2017-01-27 CRAN (R 3.3.2)                   </w:t>
+        <w:t xml:space="preserve">#&gt;  digest       0.6.12  2017-01-27 CRAN (R 3.3.2)</w:t>
       </w:r>
       <w:r>
         <w:br w:type="textWrapping"/>
@@ -2165,7 +2165,7 @@
         <w:rPr>
           <w:rStyle w:val="CommentTok"/>
         </w:rPr>
-        <w:t xml:space="preserve">#&gt;  evaluate     0.10.1  2017-06-24 CRAN (R 3.4.1)                   </w:t>
+        <w:t xml:space="preserve">#&gt;  evaluate     0.10.1  2017-06-24 CRAN (R 3.4.1)</w:t>
       </w:r>
       <w:r>
         <w:br w:type="textWrapping"/>
@@ -2174,7 +2174,7 @@
         <w:rPr>
           <w:rStyle w:val="CommentTok"/>
         </w:rPr>
-        <w:t xml:space="preserve">#&gt;  git2r        0.19.0  2017-07-19 CRAN (R 3.4.1)                   </w:t>
+        <w:t xml:space="preserve">#&gt;  git2r        0.19.0  2017-07-19 CRAN (R 3.4.1)</w:t>
       </w:r>
       <w:r>
         <w:br w:type="textWrapping"/>
@@ -2183,7 +2183,7 @@
         <w:rPr>
           <w:rStyle w:val="CommentTok"/>
         </w:rPr>
-        <w:t xml:space="preserve">#&gt;  graphics   * 3.4.0   2017-04-21 local                            </w:t>
+        <w:t xml:space="preserve">#&gt;  graphics   * 3.4.0   2017-04-21 local         </w:t>
       </w:r>
       <w:r>
         <w:br w:type="textWrapping"/>
@@ -2192,7 +2192,7 @@
         <w:rPr>
           <w:rStyle w:val="CommentTok"/>
         </w:rPr>
-        <w:t xml:space="preserve">#&gt;  grDevices  * 3.4.0   2017-04-21 local                            </w:t>
+        <w:t xml:space="preserve">#&gt;  grDevices  * 3.4.0   2017-04-21 local         </w:t>
       </w:r>
       <w:r>
         <w:br w:type="textWrapping"/>
@@ -2201,7 +2201,7 @@
         <w:rPr>
           <w:rStyle w:val="CommentTok"/>
         </w:rPr>
-        <w:t xml:space="preserve">#&gt;  highr        0.6     2016-05-09 CRAN (R 3.2.3)                   </w:t>
+        <w:t xml:space="preserve">#&gt;  highr        0.6     2016-05-09 CRAN (R 3.2.3)</w:t>
       </w:r>
       <w:r>
         <w:br w:type="textWrapping"/>
@@ -2210,7 +2210,7 @@
         <w:rPr>
           <w:rStyle w:val="CommentTok"/>
         </w:rPr>
-        <w:t xml:space="preserve">#&gt;  htmltools    0.3.6   2017-04-28 CRAN (R 3.4.0)                   </w:t>
+        <w:t xml:space="preserve">#&gt;  htmltools    0.3.6   2017-04-28 CRAN (R 3.4.0)</w:t>
       </w:r>
       <w:r>
         <w:br w:type="textWrapping"/>
@@ -2219,7 +2219,7 @@
         <w:rPr>
           <w:rStyle w:val="CommentTok"/>
         </w:rPr>
-        <w:t xml:space="preserve">#&gt;  knitr        1.17    2017-08-10 CRAN (R 3.4.0)                   </w:t>
+        <w:t xml:space="preserve">#&gt;  knitr        1.17    2017-08-10 CRAN (R 3.4.0)</w:t>
       </w:r>
       <w:r>
         <w:br w:type="textWrapping"/>
@@ -2228,7 +2228,7 @@
         <w:rPr>
           <w:rStyle w:val="CommentTok"/>
         </w:rPr>
-        <w:t xml:space="preserve">#&gt;  magrittr     1.5     2014-11-22 CRAN (R 3.1.2)                   </w:t>
+        <w:t xml:space="preserve">#&gt;  magrittr     1.5     2014-11-22 CRAN (R 3.1.2)</w:t>
       </w:r>
       <w:r>
         <w:br w:type="textWrapping"/>
@@ -2237,7 +2237,7 @@
         <w:rPr>
           <w:rStyle w:val="CommentTok"/>
         </w:rPr>
-        <w:t xml:space="preserve">#&gt;  memoise      1.1.0   2017-04-21 CRAN (R 3.3.2)                   </w:t>
+        <w:t xml:space="preserve">#&gt;  memoise      1.1.0   2017-04-21 CRAN (R 3.3.2)</w:t>
       </w:r>
       <w:r>
         <w:br w:type="textWrapping"/>
@@ -2246,7 +2246,7 @@
         <w:rPr>
           <w:rStyle w:val="CommentTok"/>
         </w:rPr>
-        <w:t xml:space="preserve">#&gt;  methods    * 3.4.0   2017-04-21 local                            </w:t>
+        <w:t xml:space="preserve">#&gt;  methods    * 3.4.0   2017-04-21 local         </w:t>
       </w:r>
       <w:r>
         <w:br w:type="textWrapping"/>
@@ -2255,7 +2255,7 @@
         <w:rPr>
           <w:rStyle w:val="CommentTok"/>
         </w:rPr>
-        <w:t xml:space="preserve">#&gt;  Rcpp         0.12.12 2017-07-15 CRAN (R 3.4.1)                   </w:t>
+        <w:t xml:space="preserve">#&gt;  Rcpp         0.12.12 2017-07-15 CRAN (R 3.4.1)</w:t>
       </w:r>
       <w:r>
         <w:br w:type="textWrapping"/>
@@ -2264,7 +2264,7 @@
         <w:rPr>
           <w:rStyle w:val="CommentTok"/>
         </w:rPr>
-        <w:t xml:space="preserve">#&gt;  rmarkdown    1.6     2017-06-15 CRAN (R 3.4.0)                   </w:t>
+        <w:t xml:space="preserve">#&gt;  rmarkdown    1.6     2017-06-15 CRAN (R 3.4.0)</w:t>
       </w:r>
       <w:r>
         <w:br w:type="textWrapping"/>
@@ -2273,7 +2273,7 @@
         <w:rPr>
           <w:rStyle w:val="CommentTok"/>
         </w:rPr>
-        <w:t xml:space="preserve">#&gt;  rprojroot    1.2     2017-01-16 CRAN (R 3.3.2)                   </w:t>
+        <w:t xml:space="preserve">#&gt;  rprojroot    1.2     2017-01-16 CRAN (R 3.3.2)</w:t>
       </w:r>
       <w:r>
         <w:br w:type="textWrapping"/>
@@ -2282,7 +2282,7 @@
         <w:rPr>
           <w:rStyle w:val="CommentTok"/>
         </w:rPr>
-        <w:t xml:space="preserve">#&gt;  rstudioapi   0.6     2016-06-27 CRAN (R 3.3.0)                   </w:t>
+        <w:t xml:space="preserve">#&gt;  rstudioapi   0.6     2016-06-27 CRAN (R 3.3.0)</w:t>
       </w:r>
       <w:r>
         <w:br w:type="textWrapping"/>
@@ -2291,7 +2291,7 @@
         <w:rPr>
           <w:rStyle w:val="CommentTok"/>
         </w:rPr>
-        <w:t xml:space="preserve">#&gt;  stats      * 3.4.0   2017-04-21 local                            </w:t>
+        <w:t xml:space="preserve">#&gt;  stats      * 3.4.0   2017-04-21 local         </w:t>
       </w:r>
       <w:r>
         <w:br w:type="textWrapping"/>
@@ -2300,7 +2300,7 @@
         <w:rPr>
           <w:rStyle w:val="CommentTok"/>
         </w:rPr>
-        <w:t xml:space="preserve">#&gt;  stringi      1.1.5   2017-04-07 CRAN (R 3.3.3)                   </w:t>
+        <w:t xml:space="preserve">#&gt;  stringi      1.1.5   2017-04-07 CRAN (R 3.3.3)</w:t>
       </w:r>
       <w:r>
         <w:br w:type="textWrapping"/>
@@ -2309,7 +2309,7 @@
         <w:rPr>
           <w:rStyle w:val="CommentTok"/>
         </w:rPr>
-        <w:t xml:space="preserve">#&gt;  stringr      1.2.0   2017-02-18 CRAN (R 3.3.2)                   </w:t>
+        <w:t xml:space="preserve">#&gt;  stringr      1.2.0   2017-02-18 CRAN (R 3.3.2)</w:t>
       </w:r>
       <w:r>
         <w:br w:type="textWrapping"/>
@@ -2318,7 +2318,7 @@
         <w:rPr>
           <w:rStyle w:val="CommentTok"/>
         </w:rPr>
-        <w:t xml:space="preserve">#&gt;  tools        3.4.0   2017-04-21 local                            </w:t>
+        <w:t xml:space="preserve">#&gt;  tools        3.4.0   2017-04-21 local         </w:t>
       </w:r>
       <w:r>
         <w:br w:type="textWrapping"/>
@@ -2327,7 +2327,7 @@
         <w:rPr>
           <w:rStyle w:val="CommentTok"/>
         </w:rPr>
-        <w:t xml:space="preserve">#&gt;  utils      * 3.4.0   2017-04-21 local                            </w:t>
+        <w:t xml:space="preserve">#&gt;  utils      * 3.4.0   2017-04-21 local         </w:t>
       </w:r>
       <w:r>
         <w:br w:type="textWrapping"/>
@@ -2336,7 +2336,7 @@
         <w:rPr>
           <w:rStyle w:val="CommentTok"/>
         </w:rPr>
-        <w:t xml:space="preserve">#&gt;  withr        2.0.0   2017-07-28 CRAN (R 3.4.1)                   </w:t>
+        <w:t xml:space="preserve">#&gt;  withr        2.0.0   2017-07-28 CRAN (R 3.4.1)</w:t>
       </w:r>
       <w:r>
         <w:br w:type="textWrapping"/>
@@ -2477,7 +2477,7 @@
         <w:rPr>
           <w:rStyle w:val="CommentTok"/>
         </w:rPr>
-        <w:t xml:space="preserve">#&gt; [1e15ee2] 2017-08-18: print hyperlinks as footnotes in pdf</w:t>
+        <w:t xml:space="preserve">#&gt; [108a3b5] 2017-08-21: notes on migration</w:t>
       </w:r>
       <w:r>
         <w:br w:type="textWrapping"/>
@@ -2486,7 +2486,7 @@
         <w:rPr>
           <w:rStyle w:val="CommentTok"/>
         </w:rPr>
-        <w:t xml:space="preserve">#&gt; [50037e8] 2017-08-18: update bookdown</w:t>
+        <w:t xml:space="preserve">#&gt; [ad8640d] 2017-08-18: include related work appendix</w:t>
       </w:r>
       <w:r>
         <w:br w:type="textWrapping"/>
@@ -2495,7 +2495,7 @@
         <w:rPr>
           <w:rStyle w:val="CommentTok"/>
         </w:rPr>
-        <w:t xml:space="preserve">#&gt; [2cb993d] 2017-08-18: publish docx version</w:t>
+        <w:t xml:space="preserve">#&gt; [e8f2b63] 2017-08-18: update published version</w:t>
       </w:r>
       <w:r>
         <w:br w:type="textWrapping"/>
@@ -2504,7 +2504,7 @@
         <w:rPr>
           <w:rStyle w:val="CommentTok"/>
         </w:rPr>
-        <w:t xml:space="preserve">#&gt; [49ddbec] 2017-08-18: fix up analysis section</w:t>
+        <w:t xml:space="preserve">#&gt; [3d6ae6f] 2017-08-18: print hyperlinks as footnotes in pdf</w:t>
       </w:r>
     </w:p>
     <w:p>
@@ -15869,6 +15869,336 @@
     </w:tbl>
     <w:p>
       <w:pPr>
+        <w:pStyle w:val="Heading1"/>
+      </w:pPr>
+      <w:bookmarkStart w:id="89" w:name="related-work"/>
+      <w:bookmarkEnd w:id="89"/>
+      <w:r>
+        <w:t xml:space="preserve">Related Work</w:t>
+      </w:r>
+    </w:p>
+    <w:p>
+      <w:pPr>
+        <w:pStyle w:val="FirstParagraph"/>
+      </w:pPr>
+      <w:r>
+        <w:t xml:space="preserve">In this section, I clarify relationships between this project and other</w:t>
+      </w:r>
+      <w:r>
+        <w:t xml:space="preserve"> </w:t>
+      </w:r>
+      <w:r>
+        <w:t xml:space="preserve">word recognition research reported from our lab. In short, our lab has</w:t>
+      </w:r>
+      <w:r>
+        <w:t xml:space="preserve"> </w:t>
+      </w:r>
+      <w:r>
+        <w:t xml:space="preserve">reported results about the two-image and four-image experiments from</w:t>
+      </w:r>
+      <w:r>
+        <w:t xml:space="preserve"> </w:t>
+      </w:r>
+      <w:r>
+        <w:t xml:space="preserve">cross-sectional samples, describing child-level measures that predict</w:t>
+      </w:r>
+      <w:r>
+        <w:t xml:space="preserve"> </w:t>
+      </w:r>
+      <w:r>
+        <w:t xml:space="preserve">performance in these tasks. In contrast, my dissertation 1) focuses on</w:t>
+      </w:r>
+      <w:r>
+        <w:t xml:space="preserve"> </w:t>
+      </w:r>
+      <w:r>
+        <w:t xml:space="preserve">the longitudinal development of word recognition and 2) engages with the</w:t>
+      </w:r>
+      <w:r>
+        <w:t xml:space="preserve"> </w:t>
+      </w:r>
+      <w:r>
+        <w:t xml:space="preserve">fine-grained details of lexical processing.</w:t>
+      </w:r>
+    </w:p>
+    <w:p>
+      <w:pPr>
+        <w:pStyle w:val="BodyText"/>
+      </w:pPr>
+      <w:r>
+        <w:t xml:space="preserve">Law and Edwards (</w:t>
+      </w:r>
+      <w:hyperlink w:anchor="ref-MPPaper">
+        <w:r>
+          <w:rPr>
+            <w:rStyle w:val="Hyperlink"/>
+          </w:rPr>
+          <w:t xml:space="preserve">2015</w:t>
+        </w:r>
+      </w:hyperlink>
+      <w:r>
+        <w:t xml:space="preserve">)</w:t>
+      </w:r>
+      <w:r>
+        <w:t xml:space="preserve"> </w:t>
+      </w:r>
+      <w:r>
+        <w:t xml:space="preserve">analyzed a different version of the</w:t>
+      </w:r>
+      <w:r>
+        <w:t xml:space="preserve"> </w:t>
+      </w:r>
+      <w:r>
+        <w:t xml:space="preserve">mispronunciation experiment on a different sample of children (</w:t>
+      </w:r>
+      <w:r>
+        <w:rPr>
+          <w:i/>
+        </w:rPr>
+        <w:t xml:space="preserve">n</w:t>
+      </w:r>
+      <w:r>
+        <w:t xml:space="preserve"> = 34,</w:t>
+      </w:r>
+      <w:r>
+        <w:t xml:space="preserve"> </w:t>
+      </w:r>
+      <w:r>
+        <w:t xml:space="preserve">30-46 months old). This earlier version included both real word and the</w:t>
+      </w:r>
+      <w:r>
+        <w:t xml:space="preserve"> </w:t>
+      </w:r>
+      <w:r>
+        <w:t xml:space="preserve">mispronunciation of the real word in the same block of trial. For</w:t>
+      </w:r>
+      <w:r>
+        <w:t xml:space="preserve"> </w:t>
+      </w:r>
+      <w:r>
+        <w:t xml:space="preserve">example, a child would hear “dog” and “tog” during the same session of</w:t>
+      </w:r>
+      <w:r>
+        <w:t xml:space="preserve"> </w:t>
+      </w:r>
+      <w:r>
+        <w:t xml:space="preserve">the experiment. This design might subtly temper the effect of</w:t>
+      </w:r>
+      <w:r>
+        <w:t xml:space="preserve"> </w:t>
+      </w:r>
+      <w:r>
+        <w:t xml:space="preserve">mispronounced stimuli by allowing the listener to compare the</w:t>
+      </w:r>
+      <w:r>
+        <w:t xml:space="preserve"> </w:t>
+      </w:r>
+      <w:r>
+        <w:t xml:space="preserve">mispronunciation to its correctly produced counterpart. The version of</w:t>
+      </w:r>
+      <w:r>
+        <w:t xml:space="preserve"> </w:t>
+      </w:r>
+      <w:r>
+        <w:t xml:space="preserve">the experiment in Specific Aim 2 separates the real words and</w:t>
+      </w:r>
+      <w:r>
+        <w:t xml:space="preserve"> </w:t>
+      </w:r>
+      <w:r>
+        <w:t xml:space="preserve">mispronunciations so that a child never hears a familiar word and its</w:t>
+      </w:r>
+      <w:r>
+        <w:t xml:space="preserve"> </w:t>
+      </w:r>
+      <w:r>
+        <w:t xml:space="preserve">mispronunciation during the same block of trials. With this design,</w:t>
+      </w:r>
+      <w:r>
+        <w:t xml:space="preserve"> </w:t>
+      </w:r>
+      <w:r>
+        <w:t xml:space="preserve">there is no explicit point of comparison for the mispronunciation, and</w:t>
+      </w:r>
+      <w:r>
+        <w:t xml:space="preserve"> </w:t>
+      </w:r>
+      <w:r>
+        <w:t xml:space="preserve">the child has to rely on his or her own lexical representations when</w:t>
+      </w:r>
+      <w:r>
+        <w:t xml:space="preserve"> </w:t>
+      </w:r>
+      <w:r>
+        <w:t xml:space="preserve">processing these words.</w:t>
+      </w:r>
+    </w:p>
+    <w:p>
+      <w:pPr>
+        <w:pStyle w:val="BodyText"/>
+      </w:pPr>
+      <w:r>
+        <w:t xml:space="preserve">Law et al. (</w:t>
+      </w:r>
+      <w:hyperlink w:anchor="ref-RWLPaper">
+        <w:r>
+          <w:rPr>
+            <w:rStyle w:val="Hyperlink"/>
+          </w:rPr>
+          <w:t xml:space="preserve">2016</w:t>
+        </w:r>
+      </w:hyperlink>
+      <w:r>
+        <w:t xml:space="preserve">)</w:t>
+      </w:r>
+      <w:r>
+        <w:t xml:space="preserve"> </w:t>
+      </w:r>
+      <w:r>
+        <w:t xml:space="preserve">analyzed data from the</w:t>
+      </w:r>
+      <w:r>
+        <w:t xml:space="preserve"> </w:t>
+      </w:r>
+      <w:r>
+        <w:t xml:space="preserve">four-image experiment in Specific Aim 1. This study featured a diverse</w:t>
+      </w:r>
+      <w:r>
+        <w:t xml:space="preserve"> </w:t>
+      </w:r>
+      <w:r>
+        <w:t xml:space="preserve">cross-sectional sample of 60 children, half of whom received the</w:t>
+      </w:r>
+      <w:r>
+        <w:t xml:space="preserve"> </w:t>
+      </w:r>
+      <w:r>
+        <w:t xml:space="preserve">experiment in African American English and half received it in</w:t>
+      </w:r>
+      <w:r>
+        <w:t xml:space="preserve"> </w:t>
+      </w:r>
+      <w:r>
+        <w:t xml:space="preserve">Mainstream American English. The sample ranged in age from 28 to 60</w:t>
+      </w:r>
+      <w:r>
+        <w:t xml:space="preserve"> </w:t>
+      </w:r>
+      <w:r>
+        <w:t xml:space="preserve">months. The study “borrowed” data from 23 participants from Year 1 of</w:t>
+      </w:r>
+      <w:r>
+        <w:t xml:space="preserve"> </w:t>
+      </w:r>
+      <w:r>
+        <w:t xml:space="preserve">the longitudinal study to enrich parts of the samples demographics. For</w:t>
+      </w:r>
+      <w:r>
+        <w:t xml:space="preserve"> </w:t>
+      </w:r>
+      <w:r>
+        <w:t xml:space="preserve">this manuscript, we analyzed how vocabulary and maternal education</w:t>
+      </w:r>
+      <w:r>
+        <w:t xml:space="preserve"> </w:t>
+      </w:r>
+      <w:r>
+        <w:t xml:space="preserve">predicted looking patterns, including relative looks to the semantic and</w:t>
+      </w:r>
+      <w:r>
+        <w:t xml:space="preserve"> </w:t>
+      </w:r>
+      <w:r>
+        <w:t xml:space="preserve">phonological foils.</w:t>
+      </w:r>
+    </w:p>
+    <w:p>
+      <w:pPr>
+        <w:pStyle w:val="BodyText"/>
+      </w:pPr>
+      <w:r>
+        <w:t xml:space="preserve">Mahr and Edwards (under review) was the manuscript I originally authored</w:t>
+      </w:r>
+      <w:r>
+        <w:t xml:space="preserve"> </w:t>
+      </w:r>
+      <w:r>
+        <w:t xml:space="preserve">for my preliminary examinations. The paper analyzes the same kinds of relations</w:t>
+      </w:r>
+      <w:r>
+        <w:t xml:space="preserve"> </w:t>
+      </w:r>
+      <w:r>
+        <w:t xml:space="preserve">as</w:t>
+      </w:r>
+      <w:r>
+        <w:t xml:space="preserve"> </w:t>
+      </w:r>
+      <w:r>
+        <w:t xml:space="preserve">Weisleder and Fernald (</w:t>
+      </w:r>
+      <w:hyperlink w:anchor="ref-Weisleder2013">
+        <w:r>
+          <w:rPr>
+            <w:rStyle w:val="Hyperlink"/>
+          </w:rPr>
+          <w:t xml:space="preserve">2013</w:t>
+        </w:r>
+      </w:hyperlink>
+      <w:r>
+        <w:t xml:space="preserve">)</w:t>
+      </w:r>
+      <w:r>
+        <w:t xml:space="preserve"> </w:t>
+      </w:r>
+      <w:r>
+        <w:t xml:space="preserve">which showed that lexical processing efficiency</w:t>
+      </w:r>
+      <w:r>
+        <w:t xml:space="preserve"> </w:t>
+      </w:r>
+      <w:r>
+        <w:t xml:space="preserve">mediated the effect of language input on future vocabulary size. In particular, I</w:t>
+      </w:r>
+      <w:r>
+        <w:t xml:space="preserve"> </w:t>
+      </w:r>
+      <w:r>
+        <w:t xml:space="preserve">asked whether word recognition performance on the four-image task of Specific</w:t>
+      </w:r>
+      <w:r>
+        <w:t xml:space="preserve"> </w:t>
+      </w:r>
+      <w:r>
+        <w:t xml:space="preserve">Aim 1, vocabulary size, and home language input data from Year 1 predicted</w:t>
+      </w:r>
+      <w:r>
+        <w:t xml:space="preserve"> </w:t>
+      </w:r>
+      <w:r>
+        <w:t xml:space="preserve">vocabulary size at Year 2. The paper only examined looks to the familiar</w:t>
+      </w:r>
+      <w:r>
+        <w:t xml:space="preserve"> </w:t>
+      </w:r>
+      <w:r>
+        <w:t xml:space="preserve">image from one year of the study, so it did not analyze any lexical</w:t>
+      </w:r>
+      <w:r>
+        <w:t xml:space="preserve"> </w:t>
+      </w:r>
+      <w:r>
+        <w:t xml:space="preserve">competition effects or the development of word recognition within</w:t>
+      </w:r>
+      <w:r>
+        <w:t xml:space="preserve"> </w:t>
+      </w:r>
+      <w:r>
+        <w:t xml:space="preserve">children.</w:t>
+      </w:r>
+    </w:p>
+    <w:p>
+      <w:pPr>
         <w:pStyle w:val="Bibliography"/>
       </w:pPr>
       <w:r>
@@ -15898,7 +16228,7 @@
       <w:r>
         <w:t xml:space="preserve">(4), 419–439. doi:</w:t>
       </w:r>
-      <w:hyperlink r:id="rId89">
+      <w:hyperlink r:id="rId90">
         <w:r>
           <w:rPr>
             <w:rStyle w:val="Hyperlink"/>
@@ -15938,7 +16268,7 @@
       <w:r>
         <w:t xml:space="preserve">(2), 193–207. doi:</w:t>
       </w:r>
-      <w:hyperlink r:id="rId90">
+      <w:hyperlink r:id="rId91">
         <w:r>
           <w:rPr>
             <w:rStyle w:val="Hyperlink"/>
@@ -15978,7 +16308,7 @@
       <w:r>
         <w:t xml:space="preserve">(4), 1330–1345. doi:</w:t>
       </w:r>
-      <w:hyperlink r:id="rId91">
+      <w:hyperlink r:id="rId92">
         <w:r>
           <w:rPr>
             <w:rStyle w:val="Hyperlink"/>
@@ -16009,7 +16339,7 @@
       <w:r>
         <w:t xml:space="preserve"> </w:t>
       </w:r>
-      <w:hyperlink r:id="rId92">
+      <w:hyperlink r:id="rId93">
         <w:r>
           <w:rPr>
             <w:rStyle w:val="Hyperlink"/>
@@ -16069,7 +16399,7 @@
       <w:r>
         <w:t xml:space="preserve">(12), 3755–3769. doi:</w:t>
       </w:r>
-      <w:hyperlink r:id="rId93">
+      <w:hyperlink r:id="rId94">
         <w:r>
           <w:rPr>
             <w:rStyle w:val="Hyperlink"/>
@@ -16109,7 +16439,7 @@
       <w:r>
         <w:t xml:space="preserve">(1), 203–222. doi:</w:t>
       </w:r>
-      <w:hyperlink r:id="rId94">
+      <w:hyperlink r:id="rId95">
         <w:r>
           <w:rPr>
             <w:rStyle w:val="Hyperlink"/>
@@ -16149,7 +16479,7 @@
       <w:r>
         <w:t xml:space="preserve">(4), 1003–15. doi:</w:t>
       </w:r>
-      <w:hyperlink r:id="rId95">
+      <w:hyperlink r:id="rId96">
         <w:r>
           <w:rPr>
             <w:rStyle w:val="Hyperlink"/>
@@ -16249,7 +16579,7 @@
       <w:r>
         <w:t xml:space="preserve">(5), 1368–1378. doi:</w:t>
       </w:r>
-      <w:hyperlink r:id="rId96">
+      <w:hyperlink r:id="rId97">
         <w:r>
           <w:rPr>
             <w:rStyle w:val="Hyperlink"/>
@@ -16289,7 +16619,7 @@
       <w:r>
         <w:t xml:space="preserve">(03), 644–661. doi:</w:t>
       </w:r>
-      <w:hyperlink r:id="rId97">
+      <w:hyperlink r:id="rId98">
         <w:r>
           <w:rPr>
             <w:rStyle w:val="Hyperlink"/>
@@ -16329,7 +16659,7 @@
       <w:r>
         <w:t xml:space="preserve">, 85–99. doi:</w:t>
       </w:r>
-      <w:hyperlink r:id="rId98">
+      <w:hyperlink r:id="rId99">
         <w:r>
           <w:rPr>
             <w:rStyle w:val="Hyperlink"/>
@@ -16392,7 +16722,7 @@
       <w:r>
         <w:t xml:space="preserve">(1493), 979–1000. doi:</w:t>
       </w:r>
-      <w:hyperlink r:id="rId99">
+      <w:hyperlink r:id="rId100">
         <w:r>
           <w:rPr>
             <w:rStyle w:val="Hyperlink"/>
@@ -16432,7 +16762,7 @@
       <w:r>
         <w:t xml:space="preserve">(4), 331–355. doi:</w:t>
       </w:r>
-      <w:hyperlink r:id="rId100">
+      <w:hyperlink r:id="rId101">
         <w:r>
           <w:rPr>
             <w:rStyle w:val="Hyperlink"/>
@@ -16460,7 +16790,7 @@
       <w:r>
         <w:t xml:space="preserve">. doi:</w:t>
       </w:r>
-      <w:hyperlink r:id="rId101">
+      <w:hyperlink r:id="rId102">
         <w:r>
           <w:rPr>
             <w:rStyle w:val="Hyperlink"/>
@@ -16500,7 +16830,7 @@
       <w:r>
         <w:t xml:space="preserve">(3), 193–8. doi:</w:t>
       </w:r>
-      <w:hyperlink r:id="rId102">
+      <w:hyperlink r:id="rId103">
         <w:r>
           <w:rPr>
             <w:rStyle w:val="Hyperlink"/>
@@ -16560,7 +16890,7 @@
       <w:r>
         <w:t xml:space="preserve">(12), 8077. doi:</w:t>
       </w:r>
-      <w:hyperlink r:id="rId103">
+      <w:hyperlink r:id="rId104">
         <w:r>
           <w:rPr>
             <w:rStyle w:val="Hyperlink"/>
@@ -16611,7 +16941,7 @@
       <w:r>
         <w:t xml:space="preserve">. Oxford University Press. doi:</w:t>
       </w:r>
-      <w:hyperlink r:id="rId104">
+      <w:hyperlink r:id="rId105">
         <w:r>
           <w:rPr>
             <w:rStyle w:val="Hyperlink"/>
@@ -16651,7 +16981,7 @@
       <w:r>
         <w:t xml:space="preserve">, 345–350. doi:</w:t>
       </w:r>
-      <w:hyperlink r:id="rId105">
+      <w:hyperlink r:id="rId106">
         <w:r>
           <w:rPr>
             <w:rStyle w:val="Hyperlink"/>
@@ -16691,7 +17021,7 @@
       <w:r>
         <w:t xml:space="preserve">(7), 908–913. doi:</w:t>
       </w:r>
-      <w:hyperlink r:id="rId106">
+      <w:hyperlink r:id="rId107">
         <w:r>
           <w:rPr>
             <w:rStyle w:val="Hyperlink"/>
@@ -16731,7 +17061,7 @@
       <w:r>
         <w:t xml:space="preserve">(4), 612–622. doi:</w:t>
       </w:r>
-      <w:hyperlink r:id="rId107">
+      <w:hyperlink r:id="rId108">
         <w:r>
           <w:rPr>
             <w:rStyle w:val="Hyperlink"/>
@@ -16771,7 +17101,7 @@
       <w:r>
         <w:t xml:space="preserve">(3), F9–16. doi:</w:t>
       </w:r>
-      <w:hyperlink r:id="rId108">
+      <w:hyperlink r:id="rId109">
         <w:r>
           <w:rPr>
             <w:rStyle w:val="Hyperlink"/>
@@ -16811,7 +17141,7 @@
       <w:r>
         <w:t xml:space="preserve">(3), 576–585. doi:</w:t>
       </w:r>
-      <w:hyperlink r:id="rId109">
+      <w:hyperlink r:id="rId110">
         <w:r>
           <w:rPr>
             <w:rStyle w:val="Hyperlink"/>
@@ -16851,7 +17181,7 @@
       <w:r>
         <w:t xml:space="preserve">(1), 89–123. doi:</w:t>
       </w:r>
-      <w:hyperlink r:id="rId110">
+      <w:hyperlink r:id="rId111">
         <w:r>
           <w:rPr>
             <w:rStyle w:val="Hyperlink"/>
@@ -16891,7 +17221,7 @@
       <w:r>
         <w:t xml:space="preserve">(1), 1–86. doi:</w:t>
       </w:r>
-      <w:hyperlink r:id="rId111">
+      <w:hyperlink r:id="rId112">
         <w:r>
           <w:rPr>
             <w:rStyle w:val="Hyperlink"/>
@@ -16951,7 +17281,7 @@
       <w:r>
         <w:t xml:space="preserve">(4), 831–877. doi:</w:t>
       </w:r>
-      <w:hyperlink r:id="rId112">
+      <w:hyperlink r:id="rId113">
         <w:r>
           <w:rPr>
             <w:rStyle w:val="Hyperlink"/>
@@ -16991,7 +17321,7 @@
       <w:r>
         <w:t xml:space="preserve">(1), 1–39. doi:</w:t>
       </w:r>
-      <w:hyperlink r:id="rId113">
+      <w:hyperlink r:id="rId114">
         <w:r>
           <w:rPr>
             <w:rStyle w:val="Hyperlink"/>
@@ -17051,7 +17381,7 @@
       <w:r>
         <w:t xml:space="preserve">(2), 53–68. doi:</w:t>
       </w:r>
-      <w:hyperlink r:id="rId114">
+      <w:hyperlink r:id="rId115">
         <w:r>
           <w:rPr>
             <w:rStyle w:val="Hyperlink"/>
@@ -17091,7 +17421,7 @@
       <w:r>
         <w:t xml:space="preserve">(5), 1351–1370. doi:</w:t>
       </w:r>
-      <w:hyperlink r:id="rId115">
+      <w:hyperlink r:id="rId116">
         <w:r>
           <w:rPr>
             <w:rStyle w:val="Hyperlink"/>
@@ -17110,7 +17440,7 @@
       <w:r>
         <w:t xml:space="preserve"> </w:t>
       </w:r>
-      <w:hyperlink r:id="rId116">
+      <w:hyperlink r:id="rId117">
         <w:r>
           <w:rPr>
             <w:rStyle w:val="Hyperlink"/>
@@ -17138,7 +17468,7 @@
       <w:r>
         <w:t xml:space="preserve">. doi:</w:t>
       </w:r>
-      <w:hyperlink r:id="rId117">
+      <w:hyperlink r:id="rId118">
         <w:r>
           <w:rPr>
             <w:rStyle w:val="Hyperlink"/>
@@ -17178,7 +17508,7 @@
       <w:r>
         <w:t xml:space="preserve">(2), 165–176. doi:</w:t>
       </w:r>
-      <w:hyperlink r:id="rId118">
+      <w:hyperlink r:id="rId119">
         <w:r>
           <w:rPr>
             <w:rStyle w:val="Hyperlink"/>
@@ -17218,7 +17548,7 @@
       <w:r>
         <w:t xml:space="preserve">(1), 19–30. doi:</w:t>
       </w:r>
-      <w:hyperlink r:id="rId119">
+      <w:hyperlink r:id="rId120">
         <w:r>
           <w:rPr>
             <w:rStyle w:val="Hyperlink"/>
@@ -17258,7 +17588,7 @@
       <w:r>
         <w:t xml:space="preserve">(2), 147–66. doi:</w:t>
       </w:r>
-      <w:hyperlink r:id="rId120">
+      <w:hyperlink r:id="rId121">
         <w:r>
           <w:rPr>
             <w:rStyle w:val="Hyperlink"/>
@@ -17298,7 +17628,7 @@
       <w:r>
         <w:t xml:space="preserve">(5), 480–484. doi:</w:t>
       </w:r>
-      <w:hyperlink r:id="rId121">
+      <w:hyperlink r:id="rId122">
         <w:r>
           <w:rPr>
             <w:rStyle w:val="Hyperlink"/>
@@ -17338,7 +17668,7 @@
       <w:r>
         <w:t xml:space="preserve">(2), 73–108. doi:</w:t>
       </w:r>
-      <w:hyperlink r:id="rId122">
+      <w:hyperlink r:id="rId123">
         <w:r>
           <w:rPr>
             <w:rStyle w:val="Hyperlink"/>
@@ -17378,7 +17708,7 @@
       <w:r>
         <w:t xml:space="preserve">(4), 1067–1084. doi:</w:t>
       </w:r>
-      <w:hyperlink r:id="rId123">
+      <w:hyperlink r:id="rId124">
         <w:r>
           <w:rPr>
             <w:rStyle w:val="Hyperlink"/>
@@ -17438,7 +17768,7 @@
       <w:r>
         <w:t xml:space="preserve">(11), 2143–52. doi:</w:t>
       </w:r>
-      <w:hyperlink r:id="rId124">
+      <w:hyperlink r:id="rId125">
         <w:r>
           <w:rPr>
             <w:rStyle w:val="Hyperlink"/>
@@ -17478,7 +17808,7 @@
       <w:r>
         <w:t xml:space="preserve">(1), 114–132. doi:</w:t>
       </w:r>
-      <w:hyperlink r:id="rId125">
+      <w:hyperlink r:id="rId126">
         <w:r>
           <w:rPr>
             <w:rStyle w:val="Hyperlink"/>
@@ -17542,14 +17872,37 @@
       <w:r>
         <w:t xml:space="preserve"> </w:t>
       </w:r>
-      <w:r>
-        <w:t xml:space="preserve">Appendix C (Related Work) describes how this dissertation relates</w:t>
-      </w:r>
-      <w:r>
-        <w:t xml:space="preserve"> </w:t>
-      </w:r>
-      <w:r>
-        <w:t xml:space="preserve">to other work from our lab.</w:t>
+      <w:hyperlink w:anchor="related-work">
+        <w:r>
+          <w:rPr>
+            <w:rStyle w:val="Hyperlink"/>
+          </w:rPr>
+          <w:t xml:space="preserve">Appendix</w:t>
+        </w:r>
+        <w:r>
+          <w:rPr>
+            <w:rStyle w:val="Hyperlink"/>
+          </w:rPr>
+          <w:t xml:space="preserve"> </w:t>
+        </w:r>
+        <w:r>
+          <w:rPr>
+            <w:rStyle w:val="Hyperlink"/>
+          </w:rPr>
+          <w:t xml:space="preserve">11</w:t>
+        </w:r>
+      </w:hyperlink>
+      <w:r>
+        <w:t xml:space="preserve"> </w:t>
+      </w:r>
+      <w:r>
+        <w:t xml:space="preserve">describes how this</w:t>
+      </w:r>
+      <w:r>
+        <w:t xml:space="preserve"> </w:t>
+      </w:r>
+      <w:r>
+        <w:t xml:space="preserve">dissertation relates to other work from our lab.</w:t>
       </w:r>
     </w:p>
   </w:footnote>
@@ -18131,7 +18484,7 @@
     </w:lvl>
   </w:abstractNum>
   <w:abstractNum w:abstractNumId="990">
-    <w:nsid w:val="1638fe74"/>
+    <w:nsid w:val="428cadde"/>
     <w:multiLevelType w:val="multilevel"/>
     <w:lvl w:ilvl="0">
       <w:numFmt w:val="bullet"/>
@@ -18212,7 +18565,7 @@
     </w:lvl>
   </w:abstractNum>
   <w:abstractNum w:abstractNumId="991">
-    <w:nsid w:val="f7f5d0a7"/>
+    <w:nsid w:val="3cf7d108"/>
     <w:multiLevelType w:val="multilevel"/>
     <w:lvl w:ilvl="0">
       <w:numFmt w:val="bullet"/>

</xml_diff>